<commit_message>
add a font for English
</commit_message>
<xml_diff>
--- a/Documents/红月战争UI及游戏流程.docx
+++ b/Documents/红月战争UI及游戏流程.docx
@@ -33,20 +33,8 @@
         <w:t>及游戏流程</w:t>
       </w:r>
     </w:p>
-    <w:p>
-      <w:pPr>
-        <w:rPr>
-          <w:rFonts w:hint="eastAsia"/>
-        </w:rPr>
-      </w:pPr>
-    </w:p>
-    <w:p>
-      <w:pPr>
-        <w:rPr>
-          <w:rFonts w:hint="eastAsia"/>
-        </w:rPr>
-      </w:pPr>
-    </w:p>
+    <w:p/>
+    <w:p/>
     <w:p>
       <w:pPr>
         <w:pStyle w:val="a4"/>
@@ -55,9 +43,6 @@
           <w:numId w:val="3"/>
         </w:numPr>
         <w:ind w:firstLineChars="0"/>
-        <w:rPr>
-          <w:rFonts w:hint="eastAsia"/>
-        </w:rPr>
       </w:pPr>
       <w:r>
         <w:rPr>
@@ -67,11 +52,6 @@
       </w:r>
     </w:p>
     <w:p>
-      <w:pPr>
-        <w:rPr>
-          <w:rFonts w:hint="eastAsia"/>
-        </w:rPr>
-      </w:pPr>
       <w:r>
         <w:rPr>
           <w:rFonts w:hint="eastAsia"/>
@@ -156,9 +136,9 @@
         <w:lastRenderedPageBreak/>
         <w:drawing>
           <wp:inline distT="0" distB="0" distL="0" distR="0">
-            <wp:extent cx="2339737" cy="3511296"/>
-            <wp:effectExtent l="19050" t="0" r="3413" b="0"/>
-            <wp:docPr id="9" name="图片 8" descr="C:\Users\Coder\Desktop\未标题-1.png"/>
+            <wp:extent cx="2359235" cy="3540557"/>
+            <wp:effectExtent l="19050" t="0" r="2965" b="0"/>
+            <wp:docPr id="10" name="图片 1" descr="E:\Users\Leonard\Desktop\UI.png"/>
             <wp:cNvGraphicFramePr>
               <a:graphicFrameLocks xmlns:a="http://schemas.openxmlformats.org/drawingml/2006/main" noChangeAspect="1"/>
             </wp:cNvGraphicFramePr>
@@ -166,7 +146,7 @@
               <a:graphicData uri="http://schemas.openxmlformats.org/drawingml/2006/picture">
                 <pic:pic xmlns:pic="http://schemas.openxmlformats.org/drawingml/2006/picture">
                   <pic:nvPicPr>
-                    <pic:cNvPr id="0" name="Picture 8" descr="C:\Users\Coder\Desktop\未标题-1.png"/>
+                    <pic:cNvPr id="0" name="Picture 1" descr="E:\Users\Leonard\Desktop\UI.png"/>
                     <pic:cNvPicPr>
                       <a:picLocks noChangeAspect="1" noChangeArrowheads="1"/>
                     </pic:cNvPicPr>
@@ -181,7 +161,7 @@
                   <pic:spPr bwMode="auto">
                     <a:xfrm>
                       <a:off x="0" y="0"/>
-                      <a:ext cx="2342278" cy="3515109"/>
+                      <a:ext cx="2363292" cy="3546645"/>
                     </a:xfrm>
                     <a:prstGeom prst="rect">
                       <a:avLst/>
@@ -375,11 +355,6 @@
       </w:r>
     </w:p>
     <w:p>
-      <w:pPr>
-        <w:rPr>
-          <w:rFonts w:hint="eastAsia"/>
-        </w:rPr>
-      </w:pPr>
       <w:r>
         <w:rPr>
           <w:rFonts w:hint="eastAsia"/>
@@ -387,13 +362,7 @@
         <w:t>奖励：领取每日登录等奖励</w:t>
       </w:r>
     </w:p>
-    <w:p>
-      <w:pPr>
-        <w:rPr>
-          <w:rFonts w:hint="eastAsia"/>
-        </w:rPr>
-      </w:pPr>
-    </w:p>
+    <w:p/>
     <w:p>
       <w:pPr>
         <w:pStyle w:val="a4"/>
@@ -464,11 +433,6 @@
       </w:r>
     </w:p>
     <w:p>
-      <w:pPr>
-        <w:rPr>
-          <w:rFonts w:hint="eastAsia"/>
-        </w:rPr>
-      </w:pPr>
       <w:r>
         <w:rPr>
           <w:rFonts w:hint="eastAsia"/>
@@ -476,13 +440,7 @@
         <w:t>军营界面，军营有最大上限</w:t>
       </w:r>
     </w:p>
-    <w:p>
-      <w:pPr>
-        <w:rPr>
-          <w:rFonts w:hint="eastAsia"/>
-        </w:rPr>
-      </w:pPr>
-    </w:p>
+    <w:p/>
     <w:p>
       <w:pPr>
         <w:pStyle w:val="a4"/>
@@ -491,9 +449,6 @@
           <w:numId w:val="3"/>
         </w:numPr>
         <w:ind w:firstLineChars="0"/>
-        <w:rPr>
-          <w:rFonts w:hint="eastAsia"/>
-        </w:rPr>
       </w:pPr>
       <w:r>
         <w:rPr>
@@ -556,13 +511,7 @@
         </w:drawing>
       </w:r>
     </w:p>
-    <w:p>
-      <w:pPr>
-        <w:rPr>
-          <w:rFonts w:hint="eastAsia"/>
-        </w:rPr>
-      </w:pPr>
-    </w:p>
+    <w:p/>
     <w:p>
       <w:pPr>
         <w:pStyle w:val="a4"/>
@@ -571,9 +520,6 @@
           <w:numId w:val="3"/>
         </w:numPr>
         <w:ind w:firstLineChars="0"/>
-        <w:rPr>
-          <w:rFonts w:hint="eastAsia"/>
-        </w:rPr>
       </w:pPr>
       <w:r>
         <w:rPr>
@@ -583,14 +529,10 @@
       </w:r>
     </w:p>
     <w:p>
-      <w:pPr>
-        <w:rPr>
-          <w:rFonts w:hint="eastAsia"/>
-        </w:rPr>
-      </w:pPr>
-      <w:r>
-        <w:rPr>
-          <w:rFonts w:hint="eastAsia"/>
+      <w:r>
+        <w:rPr>
+          <w:rFonts w:hint="eastAsia"/>
+          <w:noProof/>
         </w:rPr>
         <w:drawing>
           <wp:inline distT="0" distB="0" distL="0" distR="0">
@@ -639,13 +581,7 @@
         </w:drawing>
       </w:r>
     </w:p>
-    <w:p>
-      <w:pPr>
-        <w:rPr>
-          <w:rFonts w:hint="eastAsia"/>
-        </w:rPr>
-      </w:pPr>
-    </w:p>
+    <w:p/>
     <w:p>
       <w:pPr>
         <w:pStyle w:val="a4"/>
@@ -654,9 +590,6 @@
           <w:numId w:val="3"/>
         </w:numPr>
         <w:ind w:firstLineChars="0"/>
-        <w:rPr>
-          <w:rFonts w:hint="eastAsia"/>
-        </w:rPr>
       </w:pPr>
       <w:r>
         <w:rPr>
@@ -666,11 +599,6 @@
       </w:r>
     </w:p>
     <w:p>
-      <w:pPr>
-        <w:rPr>
-          <w:rFonts w:hint="eastAsia"/>
-        </w:rPr>
-      </w:pPr>
       <w:r>
         <w:rPr>
           <w:rFonts w:hint="eastAsia"/>
@@ -724,13 +652,7 @@
         </w:drawing>
       </w:r>
     </w:p>
-    <w:p>
-      <w:pPr>
-        <w:rPr>
-          <w:rFonts w:hint="eastAsia"/>
-        </w:rPr>
-      </w:pPr>
-    </w:p>
+    <w:p/>
     <w:p>
       <w:pPr>
         <w:pStyle w:val="a4"/>
@@ -739,9 +661,6 @@
           <w:numId w:val="3"/>
         </w:numPr>
         <w:ind w:firstLineChars="0"/>
-        <w:rPr>
-          <w:rFonts w:hint="eastAsia"/>
-        </w:rPr>
       </w:pPr>
       <w:r>
         <w:rPr>
@@ -751,11 +670,6 @@
       </w:r>
     </w:p>
     <w:p>
-      <w:pPr>
-        <w:rPr>
-          <w:rFonts w:hint="eastAsia"/>
-        </w:rPr>
-      </w:pPr>
       <w:r>
         <w:rPr>
           <w:rFonts w:hint="eastAsia"/>
@@ -808,13 +722,7 @@
         </w:drawing>
       </w:r>
     </w:p>
-    <w:p>
-      <w:pPr>
-        <w:rPr>
-          <w:rFonts w:hint="eastAsia"/>
-        </w:rPr>
-      </w:pPr>
-    </w:p>
+    <w:p/>
     <w:p>
       <w:pPr>
         <w:pStyle w:val="a4"/>
@@ -824,9 +732,6 @@
         </w:numPr>
         <w:ind w:firstLineChars="0"/>
         <w:jc w:val="left"/>
-        <w:rPr>
-          <w:rFonts w:hint="eastAsia"/>
-        </w:rPr>
       </w:pPr>
       <w:r>
         <w:rPr>
@@ -836,11 +741,6 @@
       </w:r>
     </w:p>
     <w:p>
-      <w:pPr>
-        <w:rPr>
-          <w:rFonts w:hint="eastAsia"/>
-        </w:rPr>
-      </w:pPr>
       <w:r>
         <w:rPr>
           <w:rFonts w:hint="eastAsia"/>
@@ -1230,11 +1130,6 @@
       </w:r>
     </w:p>
     <w:p>
-      <w:pPr>
-        <w:rPr>
-          <w:rFonts w:hint="eastAsia"/>
-        </w:rPr>
-      </w:pPr>
       <w:r>
         <w:rPr>
           <w:rFonts w:hint="eastAsia"/>
@@ -1254,13 +1149,7 @@
         <w:t>查找固定好友</w:t>
       </w:r>
     </w:p>
-    <w:p>
-      <w:pPr>
-        <w:rPr>
-          <w:rFonts w:hint="eastAsia"/>
-        </w:rPr>
-      </w:pPr>
-    </w:p>
+    <w:p/>
     <w:p>
       <w:pPr>
         <w:pStyle w:val="a4"/>
@@ -1269,9 +1158,6 @@
           <w:numId w:val="3"/>
         </w:numPr>
         <w:ind w:firstLineChars="0"/>
-        <w:rPr>
-          <w:rFonts w:hint="eastAsia"/>
-        </w:rPr>
       </w:pPr>
       <w:r>
         <w:rPr>
@@ -1282,11 +1168,6 @@
       </w:r>
     </w:p>
     <w:p>
-      <w:pPr>
-        <w:rPr>
-          <w:rFonts w:hint="eastAsia"/>
-        </w:rPr>
-      </w:pPr>
       <w:r>
         <w:rPr>
           <w:rFonts w:hint="eastAsia"/>
@@ -1339,13 +1220,7 @@
         </w:drawing>
       </w:r>
     </w:p>
-    <w:p>
-      <w:pPr>
-        <w:rPr>
-          <w:rFonts w:hint="eastAsia"/>
-        </w:rPr>
-      </w:pPr>
-    </w:p>
+    <w:p/>
     <w:p>
       <w:pPr>
         <w:pStyle w:val="a4"/>
@@ -1354,9 +1229,6 @@
           <w:numId w:val="3"/>
         </w:numPr>
         <w:ind w:firstLineChars="0"/>
-        <w:rPr>
-          <w:rFonts w:hint="eastAsia"/>
-        </w:rPr>
       </w:pPr>
       <w:r>
         <w:rPr>

</xml_diff>

<commit_message>
add some ui clip and update document
</commit_message>
<xml_diff>
--- a/Documents/红月战争UI及游戏流程.docx
+++ b/Documents/红月战争UI及游戏流程.docx
@@ -225,13 +225,14 @@
     <w:p>
       <w:r>
         <w:rPr>
+          <w:rFonts w:hint="eastAsia"/>
           <w:noProof/>
         </w:rPr>
         <w:drawing>
           <wp:inline distT="0" distB="0" distL="0" distR="0">
-            <wp:extent cx="2329989" cy="3496666"/>
+            <wp:extent cx="2328353" cy="3494212"/>
             <wp:effectExtent l="19050" t="0" r="0" b="0"/>
-            <wp:docPr id="1" name="图片 1" descr="C:\Users\Coder\Desktop\未标题-1.png"/>
+            <wp:docPr id="11" name="图片 2" descr="H:\Works\RedMoonWar\UIClip\MainUI2.png"/>
             <wp:cNvGraphicFramePr>
               <a:graphicFrameLocks xmlns:a="http://schemas.openxmlformats.org/drawingml/2006/main" noChangeAspect="1"/>
             </wp:cNvGraphicFramePr>
@@ -239,7 +240,7 @@
               <a:graphicData uri="http://schemas.openxmlformats.org/drawingml/2006/picture">
                 <pic:pic xmlns:pic="http://schemas.openxmlformats.org/drawingml/2006/picture">
                   <pic:nvPicPr>
-                    <pic:cNvPr id="0" name="Picture 1" descr="C:\Users\Coder\Desktop\未标题-1.png"/>
+                    <pic:cNvPr id="0" name="Picture 2" descr="H:\Works\RedMoonWar\UIClip\MainUI2.png"/>
                     <pic:cNvPicPr>
                       <a:picLocks noChangeAspect="1" noChangeArrowheads="1"/>
                     </pic:cNvPicPr>
@@ -254,7 +255,7 @@
                   <pic:spPr bwMode="auto">
                     <a:xfrm>
                       <a:off x="0" y="0"/>
-                      <a:ext cx="2330056" cy="3496767"/>
+                      <a:ext cx="2330289" cy="3497118"/>
                     </a:xfrm>
                     <a:prstGeom prst="rect">
                       <a:avLst/>
@@ -387,9 +388,9 @@
         </w:rPr>
         <w:drawing>
           <wp:inline distT="0" distB="0" distL="0" distR="0">
-            <wp:extent cx="2329129" cy="3495375"/>
+            <wp:extent cx="2329129" cy="3495377"/>
             <wp:effectExtent l="19050" t="0" r="0" b="0"/>
-            <wp:docPr id="2" name="图片 2" descr="C:\Users\Coder\Desktop\未标题-1.png"/>
+            <wp:docPr id="19" name="图片 3" descr="H:\Works\RedMoonWar\UIClip\MainUI3.png"/>
             <wp:cNvGraphicFramePr>
               <a:graphicFrameLocks xmlns:a="http://schemas.openxmlformats.org/drawingml/2006/main" noChangeAspect="1"/>
             </wp:cNvGraphicFramePr>
@@ -397,7 +398,7 @@
               <a:graphicData uri="http://schemas.openxmlformats.org/drawingml/2006/picture">
                 <pic:pic xmlns:pic="http://schemas.openxmlformats.org/drawingml/2006/picture">
                   <pic:nvPicPr>
-                    <pic:cNvPr id="0" name="Picture 2" descr="C:\Users\Coder\Desktop\未标题-1.png"/>
+                    <pic:cNvPr id="0" name="Picture 3" descr="H:\Works\RedMoonWar\UIClip\MainUI3.png"/>
                     <pic:cNvPicPr>
                       <a:picLocks noChangeAspect="1" noChangeArrowheads="1"/>
                     </pic:cNvPicPr>
@@ -412,7 +413,7 @@
                   <pic:spPr bwMode="auto">
                     <a:xfrm>
                       <a:off x="0" y="0"/>
-                      <a:ext cx="2329196" cy="3495476"/>
+                      <a:ext cx="2334460" cy="3503378"/>
                     </a:xfrm>
                     <a:prstGeom prst="rect">
                       <a:avLst/>
@@ -466,9 +467,9 @@
         <w:lastRenderedPageBreak/>
         <w:drawing>
           <wp:inline distT="0" distB="0" distL="0" distR="0">
-            <wp:extent cx="2329129" cy="3495377"/>
+            <wp:extent cx="2328755" cy="3494815"/>
             <wp:effectExtent l="19050" t="0" r="0" b="0"/>
-            <wp:docPr id="13" name="图片 2" descr="E:\Users\Leonard\Desktop\UI.png"/>
+            <wp:docPr id="20" name="图片 4" descr="H:\Works\RedMoonWar\UIClip\MainUI4.png"/>
             <wp:cNvGraphicFramePr>
               <a:graphicFrameLocks xmlns:a="http://schemas.openxmlformats.org/drawingml/2006/main" noChangeAspect="1"/>
             </wp:cNvGraphicFramePr>
@@ -476,7 +477,7 @@
               <a:graphicData uri="http://schemas.openxmlformats.org/drawingml/2006/picture">
                 <pic:pic xmlns:pic="http://schemas.openxmlformats.org/drawingml/2006/picture">
                   <pic:nvPicPr>
-                    <pic:cNvPr id="0" name="Picture 2" descr="E:\Users\Leonard\Desktop\UI.png"/>
+                    <pic:cNvPr id="0" name="Picture 4" descr="H:\Works\RedMoonWar\UIClip\MainUI4.png"/>
                     <pic:cNvPicPr>
                       <a:picLocks noChangeAspect="1" noChangeArrowheads="1"/>
                     </pic:cNvPicPr>
@@ -491,7 +492,7 @@
                   <pic:spPr bwMode="auto">
                     <a:xfrm>
                       <a:off x="0" y="0"/>
-                      <a:ext cx="2329196" cy="3495477"/>
+                      <a:ext cx="2329804" cy="3496389"/>
                     </a:xfrm>
                     <a:prstGeom prst="rect">
                       <a:avLst/>
@@ -536,9 +537,9 @@
         </w:rPr>
         <w:drawing>
           <wp:inline distT="0" distB="0" distL="0" distR="0">
-            <wp:extent cx="2334861" cy="3503980"/>
-            <wp:effectExtent l="19050" t="0" r="8289" b="0"/>
-            <wp:docPr id="12" name="图片 3" descr="E:\Users\Leonard\Desktop\UI.png"/>
+            <wp:extent cx="2341122" cy="3513373"/>
+            <wp:effectExtent l="19050" t="0" r="2028" b="0"/>
+            <wp:docPr id="23" name="图片 7" descr="H:\Works\RedMoonWar\UIClip\MainUI5.png"/>
             <wp:cNvGraphicFramePr>
               <a:graphicFrameLocks xmlns:a="http://schemas.openxmlformats.org/drawingml/2006/main" noChangeAspect="1"/>
             </wp:cNvGraphicFramePr>
@@ -546,7 +547,7 @@
               <a:graphicData uri="http://schemas.openxmlformats.org/drawingml/2006/picture">
                 <pic:pic xmlns:pic="http://schemas.openxmlformats.org/drawingml/2006/picture">
                   <pic:nvPicPr>
-                    <pic:cNvPr id="0" name="Picture 3" descr="E:\Users\Leonard\Desktop\UI.png"/>
+                    <pic:cNvPr id="0" name="Picture 7" descr="H:\Works\RedMoonWar\UIClip\MainUI5.png"/>
                     <pic:cNvPicPr>
                       <a:picLocks noChangeAspect="1" noChangeArrowheads="1"/>
                     </pic:cNvPicPr>
@@ -561,7 +562,7 @@
                   <pic:spPr bwMode="auto">
                     <a:xfrm>
                       <a:off x="0" y="0"/>
-                      <a:ext cx="2335768" cy="3505341"/>
+                      <a:ext cx="2347615" cy="3523117"/>
                     </a:xfrm>
                     <a:prstGeom prst="rect">
                       <a:avLst/>
@@ -607,9 +608,9 @@
         <w:lastRenderedPageBreak/>
         <w:drawing>
           <wp:inline distT="0" distB="0" distL="0" distR="0">
-            <wp:extent cx="2339736" cy="3511296"/>
-            <wp:effectExtent l="19050" t="0" r="3414" b="0"/>
-            <wp:docPr id="14" name="图片 4" descr="E:\Users\Leonard\Desktop\UI.png"/>
+            <wp:extent cx="2334862" cy="3503980"/>
+            <wp:effectExtent l="19050" t="0" r="8288" b="0"/>
+            <wp:docPr id="22" name="图片 6" descr="H:\Works\RedMoonWar\UIClip\MainUI6.png"/>
             <wp:cNvGraphicFramePr>
               <a:graphicFrameLocks xmlns:a="http://schemas.openxmlformats.org/drawingml/2006/main" noChangeAspect="1"/>
             </wp:cNvGraphicFramePr>
@@ -617,7 +618,7 @@
               <a:graphicData uri="http://schemas.openxmlformats.org/drawingml/2006/picture">
                 <pic:pic xmlns:pic="http://schemas.openxmlformats.org/drawingml/2006/picture">
                   <pic:nvPicPr>
-                    <pic:cNvPr id="0" name="Picture 4" descr="E:\Users\Leonard\Desktop\UI.png"/>
+                    <pic:cNvPr id="0" name="Picture 6" descr="H:\Works\RedMoonWar\UIClip\MainUI6.png"/>
                     <pic:cNvPicPr>
                       <a:picLocks noChangeAspect="1" noChangeArrowheads="1"/>
                     </pic:cNvPicPr>
@@ -632,7 +633,7 @@
                   <pic:spPr bwMode="auto">
                     <a:xfrm>
                       <a:off x="0" y="0"/>
-                      <a:ext cx="2342440" cy="3515354"/>
+                      <a:ext cx="2335361" cy="3504729"/>
                     </a:xfrm>
                     <a:prstGeom prst="rect">
                       <a:avLst/>

</xml_diff>

<commit_message>
add some new ui clip
</commit_message>
<xml_diff>
--- a/Documents/红月战争UI及游戏流程.docx
+++ b/Documents/红月战争UI及游戏流程.docx
@@ -678,9 +678,9 @@
         </w:rPr>
         <w:drawing>
           <wp:inline distT="0" distB="0" distL="0" distR="0">
-            <wp:extent cx="2359235" cy="3540557"/>
-            <wp:effectExtent l="19050" t="0" r="2965" b="0"/>
-            <wp:docPr id="15" name="图片 5" descr="E:\Users\Leonard\Desktop\UI.png"/>
+            <wp:extent cx="2355688" cy="3535234"/>
+            <wp:effectExtent l="19050" t="0" r="6512" b="0"/>
+            <wp:docPr id="1" name="图片 1" descr="H:\Works\RedMoonWar\UIClip\MainUI7.png"/>
             <wp:cNvGraphicFramePr>
               <a:graphicFrameLocks xmlns:a="http://schemas.openxmlformats.org/drawingml/2006/main" noChangeAspect="1"/>
             </wp:cNvGraphicFramePr>
@@ -688,7 +688,7 @@
               <a:graphicData uri="http://schemas.openxmlformats.org/drawingml/2006/picture">
                 <pic:pic xmlns:pic="http://schemas.openxmlformats.org/drawingml/2006/picture">
                   <pic:nvPicPr>
-                    <pic:cNvPr id="0" name="Picture 5" descr="E:\Users\Leonard\Desktop\UI.png"/>
+                    <pic:cNvPr id="0" name="Picture 1" descr="H:\Works\RedMoonWar\UIClip\MainUI7.png"/>
                     <pic:cNvPicPr>
                       <a:picLocks noChangeAspect="1" noChangeArrowheads="1"/>
                     </pic:cNvPicPr>
@@ -703,7 +703,7 @@
                   <pic:spPr bwMode="auto">
                     <a:xfrm>
                       <a:off x="0" y="0"/>
-                      <a:ext cx="2361770" cy="3544361"/>
+                      <a:ext cx="2360414" cy="3542327"/>
                     </a:xfrm>
                     <a:prstGeom prst="rect">
                       <a:avLst/>
@@ -750,9 +750,9 @@
         <w:lastRenderedPageBreak/>
         <w:drawing>
           <wp:inline distT="0" distB="0" distL="0" distR="0">
-            <wp:extent cx="2349485" cy="3525926"/>
+            <wp:extent cx="2351075" cy="3528312"/>
             <wp:effectExtent l="19050" t="0" r="0" b="0"/>
-            <wp:docPr id="16" name="图片 6" descr="E:\Users\Leonard\Desktop\UI.png"/>
+            <wp:docPr id="2" name="图片 2" descr="H:\Works\RedMoonWar\UIClip\MainUI8.png"/>
             <wp:cNvGraphicFramePr>
               <a:graphicFrameLocks xmlns:a="http://schemas.openxmlformats.org/drawingml/2006/main" noChangeAspect="1"/>
             </wp:cNvGraphicFramePr>
@@ -760,7 +760,7 @@
               <a:graphicData uri="http://schemas.openxmlformats.org/drawingml/2006/picture">
                 <pic:pic xmlns:pic="http://schemas.openxmlformats.org/drawingml/2006/picture">
                   <pic:nvPicPr>
-                    <pic:cNvPr id="0" name="Picture 6" descr="E:\Users\Leonard\Desktop\UI.png"/>
+                    <pic:cNvPr id="0" name="Picture 2" descr="H:\Works\RedMoonWar\UIClip\MainUI8.png"/>
                     <pic:cNvPicPr>
                       <a:picLocks noChangeAspect="1" noChangeArrowheads="1"/>
                     </pic:cNvPicPr>
@@ -775,7 +775,7 @@
                   <pic:spPr bwMode="auto">
                     <a:xfrm>
                       <a:off x="0" y="0"/>
-                      <a:ext cx="2352262" cy="3530093"/>
+                      <a:ext cx="2351584" cy="3529076"/>
                     </a:xfrm>
                     <a:prstGeom prst="rect">
                       <a:avLst/>
@@ -820,9 +820,9 @@
         </w:rPr>
         <w:drawing>
           <wp:inline distT="0" distB="0" distL="0" distR="0">
-            <wp:extent cx="2329129" cy="3495375"/>
+            <wp:extent cx="2329988" cy="3496666"/>
             <wp:effectExtent l="19050" t="0" r="0" b="0"/>
-            <wp:docPr id="3" name="图片 3" descr="C:\Users\Coder\Desktop\未标题-1.png"/>
+            <wp:docPr id="9" name="图片 3" descr="H:\Works\RedMoonWar\UIClip\MainUI9.png"/>
             <wp:cNvGraphicFramePr>
               <a:graphicFrameLocks xmlns:a="http://schemas.openxmlformats.org/drawingml/2006/main" noChangeAspect="1"/>
             </wp:cNvGraphicFramePr>
@@ -830,7 +830,7 @@
               <a:graphicData uri="http://schemas.openxmlformats.org/drawingml/2006/picture">
                 <pic:pic xmlns:pic="http://schemas.openxmlformats.org/drawingml/2006/picture">
                   <pic:nvPicPr>
-                    <pic:cNvPr id="0" name="Picture 3" descr="C:\Users\Coder\Desktop\未标题-1.png"/>
+                    <pic:cNvPr id="0" name="Picture 3" descr="H:\Works\RedMoonWar\UIClip\MainUI9.png"/>
                     <pic:cNvPicPr>
                       <a:picLocks noChangeAspect="1" noChangeArrowheads="1"/>
                     </pic:cNvPicPr>
@@ -845,7 +845,7 @@
                   <pic:spPr bwMode="auto">
                     <a:xfrm>
                       <a:off x="0" y="0"/>
-                      <a:ext cx="2329196" cy="3495476"/>
+                      <a:ext cx="2330097" cy="3496829"/>
                     </a:xfrm>
                     <a:prstGeom prst="rect">
                       <a:avLst/>
@@ -915,9 +915,9 @@
         <w:lastRenderedPageBreak/>
         <w:drawing>
           <wp:inline distT="0" distB="0" distL="0" distR="0">
-            <wp:extent cx="2334863" cy="3503981"/>
-            <wp:effectExtent l="19050" t="0" r="8287" b="0"/>
-            <wp:docPr id="4" name="图片 4" descr="C:\Users\Coder\Desktop\未标题-1.png"/>
+            <wp:extent cx="2388481" cy="3584448"/>
+            <wp:effectExtent l="19050" t="0" r="0" b="0"/>
+            <wp:docPr id="13" name="图片 5" descr="H:\Works\RedMoonWar\UIClip\MainUI10.png"/>
             <wp:cNvGraphicFramePr>
               <a:graphicFrameLocks xmlns:a="http://schemas.openxmlformats.org/drawingml/2006/main" noChangeAspect="1"/>
             </wp:cNvGraphicFramePr>
@@ -925,7 +925,7 @@
               <a:graphicData uri="http://schemas.openxmlformats.org/drawingml/2006/picture">
                 <pic:pic xmlns:pic="http://schemas.openxmlformats.org/drawingml/2006/picture">
                   <pic:nvPicPr>
-                    <pic:cNvPr id="0" name="Picture 4" descr="C:\Users\Coder\Desktop\未标题-1.png"/>
+                    <pic:cNvPr id="0" name="Picture 5" descr="H:\Works\RedMoonWar\UIClip\MainUI10.png"/>
                     <pic:cNvPicPr>
                       <a:picLocks noChangeAspect="1" noChangeArrowheads="1"/>
                     </pic:cNvPicPr>
@@ -940,7 +940,7 @@
                   <pic:spPr bwMode="auto">
                     <a:xfrm>
                       <a:off x="0" y="0"/>
-                      <a:ext cx="2334930" cy="3504082"/>
+                      <a:ext cx="2393051" cy="3591306"/>
                     </a:xfrm>
                     <a:prstGeom prst="rect">
                       <a:avLst/>
@@ -1069,9 +1069,9 @@
         </w:rPr>
         <w:drawing>
           <wp:inline distT="0" distB="0" distL="0" distR="0">
-            <wp:extent cx="2349487" cy="3525927"/>
+            <wp:extent cx="2350934" cy="3528100"/>
             <wp:effectExtent l="19050" t="0" r="0" b="0"/>
-            <wp:docPr id="5" name="图片 5" descr="C:\Users\Coder\Desktop\未标题-1.png"/>
+            <wp:docPr id="14" name="图片 6" descr="H:\Works\RedMoonWar\UIClip\MainUI11.png"/>
             <wp:cNvGraphicFramePr>
               <a:graphicFrameLocks xmlns:a="http://schemas.openxmlformats.org/drawingml/2006/main" noChangeAspect="1"/>
             </wp:cNvGraphicFramePr>
@@ -1079,7 +1079,7 @@
               <a:graphicData uri="http://schemas.openxmlformats.org/drawingml/2006/picture">
                 <pic:pic xmlns:pic="http://schemas.openxmlformats.org/drawingml/2006/picture">
                   <pic:nvPicPr>
-                    <pic:cNvPr id="0" name="Picture 5" descr="C:\Users\Coder\Desktop\未标题-1.png"/>
+                    <pic:cNvPr id="0" name="Picture 6" descr="H:\Works\RedMoonWar\UIClip\MainUI11.png"/>
                     <pic:cNvPicPr>
                       <a:picLocks noChangeAspect="1" noChangeArrowheads="1"/>
                     </pic:cNvPicPr>
@@ -1094,7 +1094,7 @@
                   <pic:spPr bwMode="auto">
                     <a:xfrm>
                       <a:off x="0" y="0"/>
-                      <a:ext cx="2350188" cy="3526980"/>
+                      <a:ext cx="2354914" cy="3534073"/>
                     </a:xfrm>
                     <a:prstGeom prst="rect">
                       <a:avLst/>
@@ -1164,7 +1164,6 @@
         <w:rPr>
           <w:rFonts w:hint="eastAsia"/>
         </w:rPr>
-        <w:lastRenderedPageBreak/>
         <w:t>好友列表</w:t>
       </w:r>
     </w:p>

</xml_diff>